<commit_message>
AI Advanced - Application
</commit_message>
<xml_diff>
--- a/App/Hướng dẫn chạy ứng dụng - Bài tập lớn - AI Advanced - Nguyễn Văn Mạnh - 102200024.docx
+++ b/App/Hướng dẫn chạy ứng dụng - Bài tập lớn - AI Advanced - Nguyễn Văn Mạnh - 102200024.docx
@@ -106,7 +106,7 @@
           <w:b/>
           <w:sz w:val="32"/>
         </w:rPr>
-        <w:t xml:space="preserve">Hướng dẫn chạy ứng dụng  </w:t>
+        <w:t>Hướng dẫn chạy ứng dụng</w:t>
       </w:r>
     </w:p>
     <w:p>
@@ -239,10 +239,7 @@
         </w:r>
       </w:hyperlink>
       <w:r>
-        <w:t>: Chứa code Vuejs để xây dựn</w:t>
-      </w:r>
-      <w:r>
-        <w:t xml:space="preserve">g giao diện  </w:t>
+        <w:t xml:space="preserve">: Chứa code Vuejs để xây dựng giao diện  </w:t>
       </w:r>
     </w:p>
     <w:p>
@@ -370,14 +367,47 @@
     </w:p>
     <w:p>
       <w:pPr>
-        <w:spacing w:after="0"/>
-        <w:ind w:left="-5"/>
-      </w:pPr>
-      <w:r>
-        <w:rPr>
+        <w:pStyle w:val="Heading1"/>
+        <w:numPr>
+          <w:ilvl w:val="0"/>
+          <w:numId w:val="4"/>
+        </w:numPr>
+        <w:rPr>
+          <w:rFonts w:ascii="Times New Roman" w:hAnsi="Times New Roman" w:cs="Times New Roman"/>
           <w:sz w:val="28"/>
+          <w:szCs w:val="28"/>
+        </w:rPr>
+      </w:pPr>
+      <w:r>
+        <w:rPr>
+          <w:rFonts w:ascii="Times New Roman" w:hAnsi="Times New Roman" w:cs="Times New Roman"/>
+          <w:sz w:val="28"/>
+          <w:szCs w:val="28"/>
         </w:rPr>
         <w:t xml:space="preserve">Hướng dẫn chi tiết cách chạy ứng dụng  </w:t>
+      </w:r>
+    </w:p>
+    <w:p>
+      <w:r>
+        <w:t xml:space="preserve">Clone source code : </w:t>
+      </w:r>
+      <w:r>
+        <w:rPr>
+          <w:b/>
+        </w:rPr>
+        <w:t xml:space="preserve">git clone </w:t>
+      </w:r>
+      <w:hyperlink r:id="rId23" w:history="1">
+        <w:r>
+          <w:rPr>
+            <w:rStyle w:val="Hyperlink"/>
+            <w:b/>
+          </w:rPr>
+          <w:t>git@github.com:NguyenVanManh-AI/AI-Advanced.git</w:t>
+        </w:r>
+      </w:hyperlink>
+      <w:r>
+        <w:t xml:space="preserve"> </w:t>
       </w:r>
     </w:p>
     <w:p>
@@ -395,8 +425,16 @@
           <w:numId w:val="2"/>
         </w:numPr>
         <w:ind w:hanging="360"/>
-      </w:pPr>
-      <w:r>
+        <w:rPr>
+          <w:b/>
+          <w:color w:val="auto"/>
+        </w:rPr>
+      </w:pPr>
+      <w:r>
+        <w:rPr>
+          <w:b/>
+          <w:color w:val="auto"/>
+        </w:rPr>
         <w:t xml:space="preserve">cd into folder AI-Advanced\Model  </w:t>
       </w:r>
     </w:p>
@@ -409,7 +447,23 @@
         <w:ind w:hanging="360"/>
       </w:pPr>
       <w:r>
-        <w:t xml:space="preserve">run : virtualenv myenv (Tạo môi trường ảo) , ở môi trường ảo và cd ra lại folder ai_project </w:t>
+        <w:t xml:space="preserve">run : </w:t>
+      </w:r>
+      <w:r>
+        <w:rPr>
+          <w:b/>
+          <w:color w:val="auto"/>
+        </w:rPr>
+        <w:t>virtualenv myenv</w:t>
+      </w:r>
+      <w:r>
+        <w:rPr>
+          <w:color w:val="auto"/>
+        </w:rPr>
+        <w:t xml:space="preserve"> </w:t>
+      </w:r>
+      <w:r>
+        <w:t xml:space="preserve">(Tạo môi trường ảo) , ở môi trường ảo và cd ra lại folder ai_project </w:t>
       </w:r>
     </w:p>
     <w:p>
@@ -419,8 +473,14 @@
           <w:numId w:val="2"/>
         </w:numPr>
         <w:ind w:hanging="360"/>
-      </w:pPr>
-      <w:r>
+        <w:rPr>
+          <w:b/>
+        </w:rPr>
+      </w:pPr>
+      <w:r>
+        <w:rPr>
+          <w:b/>
+        </w:rPr>
         <w:t xml:space="preserve">cd into folder AI-Advanced\Model\ai_project </w:t>
       </w:r>
     </w:p>
@@ -433,7 +493,16 @@
         <w:ind w:hanging="360"/>
       </w:pPr>
       <w:r>
-        <w:t xml:space="preserve">run : python manage.py migrate </w:t>
+        <w:t xml:space="preserve">run : </w:t>
+      </w:r>
+      <w:r>
+        <w:rPr>
+          <w:b/>
+        </w:rPr>
+        <w:t>python manage.py migrate</w:t>
+      </w:r>
+      <w:r>
+        <w:t xml:space="preserve"> </w:t>
       </w:r>
     </w:p>
     <w:p>
@@ -445,7 +514,16 @@
         <w:ind w:hanging="360"/>
       </w:pPr>
       <w:r>
-        <w:t xml:space="preserve">run : py manage.py runserver </w:t>
+        <w:t xml:space="preserve">run : </w:t>
+      </w:r>
+      <w:r>
+        <w:rPr>
+          <w:b/>
+        </w:rPr>
+        <w:t>py manage.py runserver</w:t>
+      </w:r>
+      <w:r>
+        <w:t xml:space="preserve"> </w:t>
       </w:r>
     </w:p>
     <w:p>
@@ -455,7 +533,7 @@
       <w:r>
         <w:t xml:space="preserve">Project API Django sẽ chạy với cổng : </w:t>
       </w:r>
-      <w:hyperlink r:id="rId23">
+      <w:hyperlink r:id="rId24">
         <w:r>
           <w:rPr>
             <w:color w:val="0563C1"/>
@@ -464,7 +542,7 @@
           <w:t>http://localhost:8000/</w:t>
         </w:r>
       </w:hyperlink>
-      <w:hyperlink r:id="rId24">
+      <w:hyperlink r:id="rId25">
         <w:r>
           <w:t xml:space="preserve"> </w:t>
         </w:r>
@@ -497,8 +575,14 @@
           <w:numId w:val="2"/>
         </w:numPr>
         <w:ind w:hanging="360"/>
-      </w:pPr>
-      <w:r>
+        <w:rPr>
+          <w:b/>
+        </w:rPr>
+      </w:pPr>
+      <w:r>
+        <w:rPr>
+          <w:b/>
+        </w:rPr>
         <w:t xml:space="preserve">cd into folder AI-Advanced\Client  </w:t>
       </w:r>
     </w:p>
@@ -511,7 +595,16 @@
         <w:ind w:hanging="360"/>
       </w:pPr>
       <w:r>
-        <w:t xml:space="preserve">run : npm install  </w:t>
+        <w:t xml:space="preserve">run : </w:t>
+      </w:r>
+      <w:r>
+        <w:rPr>
+          <w:b/>
+        </w:rPr>
+        <w:t>npm install</w:t>
+      </w:r>
+      <w:r>
+        <w:t xml:space="preserve">  </w:t>
       </w:r>
     </w:p>
     <w:p>
@@ -523,7 +616,16 @@
         <w:ind w:hanging="360"/>
       </w:pPr>
       <w:r>
-        <w:t xml:space="preserve">run : npm serve </w:t>
+        <w:t xml:space="preserve">run : </w:t>
+      </w:r>
+      <w:r>
+        <w:rPr>
+          <w:b/>
+        </w:rPr>
+        <w:t>npm serve</w:t>
+      </w:r>
+      <w:r>
+        <w:t xml:space="preserve"> </w:t>
       </w:r>
     </w:p>
     <w:p>
@@ -533,7 +635,7 @@
       <w:r>
         <w:t xml:space="preserve">Project Client Vuejs sẽ chạy với cổng : </w:t>
       </w:r>
-      <w:hyperlink r:id="rId25">
+      <w:hyperlink r:id="rId26">
         <w:r>
           <w:rPr>
             <w:color w:val="0563C1"/>
@@ -542,7 +644,7 @@
           <w:t>http://localhost:8080/</w:t>
         </w:r>
       </w:hyperlink>
-      <w:hyperlink r:id="rId26">
+      <w:hyperlink r:id="rId27">
         <w:r>
           <w:t xml:space="preserve"> </w:t>
         </w:r>
@@ -575,8 +677,14 @@
           <w:numId w:val="2"/>
         </w:numPr>
         <w:ind w:hanging="360"/>
-      </w:pPr>
-      <w:r>
+        <w:rPr>
+          <w:b/>
+        </w:rPr>
+      </w:pPr>
+      <w:r>
+        <w:rPr>
+          <w:b/>
+        </w:rPr>
         <w:t xml:space="preserve">cd into folder AI-Advanced\Server </w:t>
       </w:r>
     </w:p>
@@ -589,7 +697,16 @@
         <w:ind w:hanging="360"/>
       </w:pPr>
       <w:r>
-        <w:t xml:space="preserve">run : composer install   </w:t>
+        <w:t xml:space="preserve">run : </w:t>
+      </w:r>
+      <w:r>
+        <w:rPr>
+          <w:b/>
+        </w:rPr>
+        <w:t>composer install</w:t>
+      </w:r>
+      <w:r>
+        <w:t xml:space="preserve">   </w:t>
       </w:r>
     </w:p>
     <w:p>
@@ -601,7 +718,16 @@
         <w:ind w:hanging="360"/>
       </w:pPr>
       <w:r>
-        <w:t xml:space="preserve">run : composer optimize:clear  </w:t>
+        <w:t xml:space="preserve">run : </w:t>
+      </w:r>
+      <w:r>
+        <w:rPr>
+          <w:b/>
+        </w:rPr>
+        <w:t>composer optimize:clear</w:t>
+      </w:r>
+      <w:r>
+        <w:t xml:space="preserve">  </w:t>
       </w:r>
     </w:p>
     <w:p>
@@ -611,8 +737,14 @@
           <w:numId w:val="2"/>
         </w:numPr>
         <w:ind w:hanging="360"/>
-      </w:pPr>
-      <w:r>
+        <w:rPr>
+          <w:b/>
+        </w:rPr>
+      </w:pPr>
+      <w:r>
+        <w:rPr>
+          <w:b/>
+        </w:rPr>
         <w:t xml:space="preserve">copy .env.example to .env  </w:t>
       </w:r>
     </w:p>
@@ -625,10 +757,16 @@
         <w:ind w:hanging="360"/>
       </w:pPr>
       <w:r>
-        <w:t>run : php artisan migr</w:t>
-      </w:r>
-      <w:r>
-        <w:t xml:space="preserve">ate:refresh –seed  </w:t>
+        <w:t xml:space="preserve">run : </w:t>
+      </w:r>
+      <w:r>
+        <w:rPr>
+          <w:b/>
+        </w:rPr>
+        <w:t>php artisan migrate:refresh –seed</w:t>
+      </w:r>
+      <w:r>
+        <w:t xml:space="preserve">  </w:t>
       </w:r>
     </w:p>
     <w:p>
@@ -640,7 +778,16 @@
         <w:ind w:hanging="360"/>
       </w:pPr>
       <w:r>
-        <w:t xml:space="preserve">run : php artisan serve  </w:t>
+        <w:t xml:space="preserve">run : </w:t>
+      </w:r>
+      <w:r>
+        <w:rPr>
+          <w:b/>
+        </w:rPr>
+        <w:t>php artisan serve</w:t>
+      </w:r>
+      <w:r>
+        <w:t xml:space="preserve">  </w:t>
       </w:r>
     </w:p>
     <w:p>
@@ -650,7 +797,7 @@
       <w:r>
         <w:t xml:space="preserve">Project Client Server sẽ chạy với cổng : </w:t>
       </w:r>
-      <w:hyperlink r:id="rId27">
+      <w:hyperlink r:id="rId28">
         <w:r>
           <w:rPr>
             <w:color w:val="0563C1"/>
@@ -659,7 +806,7 @@
           <w:t>http://localhost:808</w:t>
         </w:r>
       </w:hyperlink>
-      <w:hyperlink r:id="rId28">
+      <w:hyperlink r:id="rId29">
         <w:r>
           <w:rPr>
             <w:color w:val="0563C1"/>
@@ -668,7 +815,7 @@
           <w:t>9/</w:t>
         </w:r>
       </w:hyperlink>
-      <w:hyperlink r:id="rId29">
+      <w:hyperlink r:id="rId30">
         <w:r>
           <w:t xml:space="preserve"> </w:t>
         </w:r>
@@ -688,13 +835,24 @@
     </w:p>
     <w:p>
       <w:pPr>
-        <w:spacing w:after="0"/>
-        <w:ind w:left="-5"/>
-      </w:pPr>
-      <w:r>
-        <w:rPr>
+        <w:pStyle w:val="Heading1"/>
+        <w:numPr>
+          <w:ilvl w:val="0"/>
+          <w:numId w:val="4"/>
+        </w:numPr>
+        <w:rPr>
+          <w:rFonts w:ascii="Times New Roman" w:hAnsi="Times New Roman" w:cs="Times New Roman"/>
           <w:sz w:val="28"/>
-        </w:rPr>
+          <w:szCs w:val="28"/>
+        </w:rPr>
+      </w:pPr>
+      <w:r>
+        <w:rPr>
+          <w:rFonts w:ascii="Times New Roman" w:hAnsi="Times New Roman" w:cs="Times New Roman"/>
+          <w:sz w:val="28"/>
+          <w:szCs w:val="28"/>
+        </w:rPr>
+        <w:lastRenderedPageBreak/>
         <w:t xml:space="preserve">Kết quả </w:t>
       </w:r>
     </w:p>
@@ -716,105 +874,24 @@
     </w:p>
     <w:p>
       <w:pPr>
-        <w:spacing w:after="0"/>
-        <w:ind w:left="0" w:right="283" w:firstLine="0"/>
-        <w:jc w:val="right"/>
-      </w:pPr>
-      <w:r>
-        <w:rPr>
-          <w:noProof/>
-        </w:rPr>
-        <w:lastRenderedPageBreak/>
+        <w:spacing w:after="3"/>
+        <w:ind w:left="345" w:firstLine="0"/>
+        <w:jc w:val="center"/>
+      </w:pPr>
+      <w:r>
         <w:drawing>
-          <wp:inline distT="0" distB="0" distL="0" distR="0">
-            <wp:extent cx="6225540" cy="3352546"/>
-            <wp:effectExtent l="0" t="0" r="0" b="0"/>
-            <wp:docPr id="498" name="Picture 498"/>
-            <wp:cNvGraphicFramePr/>
+          <wp:inline distT="0" distB="0" distL="0" distR="0" wp14:anchorId="390A133F" wp14:editId="529120DE">
+            <wp:extent cx="5979387" cy="3217172"/>
+            <wp:effectExtent l="0" t="0" r="2540" b="2540"/>
+            <wp:docPr id="1" name="Picture 1"/>
+            <wp:cNvGraphicFramePr>
+              <a:graphicFrameLocks xmlns:a="http://schemas.openxmlformats.org/drawingml/2006/main" noChangeAspect="1"/>
+            </wp:cNvGraphicFramePr>
             <a:graphic xmlns:a="http://schemas.openxmlformats.org/drawingml/2006/main">
               <a:graphicData uri="http://schemas.openxmlformats.org/drawingml/2006/picture">
                 <pic:pic xmlns:pic="http://schemas.openxmlformats.org/drawingml/2006/picture">
                   <pic:nvPicPr>
-                    <pic:cNvPr id="498" name="Picture 498"/>
-                    <pic:cNvPicPr/>
-                  </pic:nvPicPr>
-                  <pic:blipFill>
-                    <a:blip r:embed="rId30"/>
-                    <a:stretch>
-                      <a:fillRect/>
-                    </a:stretch>
-                  </pic:blipFill>
-                  <pic:spPr>
-                    <a:xfrm>
-                      <a:off x="0" y="0"/>
-                      <a:ext cx="6225540" cy="3352546"/>
-                    </a:xfrm>
-                    <a:prstGeom prst="rect">
-                      <a:avLst/>
-                    </a:prstGeom>
-                  </pic:spPr>
-                </pic:pic>
-              </a:graphicData>
-            </a:graphic>
-          </wp:inline>
-        </w:drawing>
-      </w:r>
-      <w:r>
-        <w:rPr>
-          <w:sz w:val="22"/>
-        </w:rPr>
-        <w:t xml:space="preserve"> </w:t>
-      </w:r>
-    </w:p>
-    <w:p>
-      <w:pPr>
-        <w:spacing w:after="0"/>
-        <w:ind w:left="720" w:firstLine="0"/>
-      </w:pPr>
-      <w:r>
-        <w:rPr>
-          <w:sz w:val="22"/>
-        </w:rPr>
-        <w:t xml:space="preserve"> </w:t>
-      </w:r>
-    </w:p>
-    <w:p>
-      <w:pPr>
-        <w:numPr>
-          <w:ilvl w:val="0"/>
-          <w:numId w:val="1"/>
-        </w:numPr>
-        <w:spacing w:after="3"/>
-        <w:ind w:hanging="360"/>
-      </w:pPr>
-      <w:r>
-        <w:rPr>
-          <w:sz w:val="22"/>
-        </w:rPr>
-        <w:t xml:space="preserve">Client Vuejs  </w:t>
-      </w:r>
-    </w:p>
-    <w:p>
-      <w:pPr>
-        <w:spacing w:after="0"/>
-        <w:ind w:left="0" w:firstLine="0"/>
-        <w:jc w:val="right"/>
-      </w:pPr>
-      <w:r>
-        <w:rPr>
-          <w:noProof/>
-        </w:rPr>
-        <w:drawing>
-          <wp:inline distT="0" distB="0" distL="0" distR="0">
-            <wp:extent cx="6408166" cy="3437890"/>
-            <wp:effectExtent l="0" t="0" r="0" b="0"/>
-            <wp:docPr id="500" name="Picture 500"/>
-            <wp:cNvGraphicFramePr/>
-            <a:graphic xmlns:a="http://schemas.openxmlformats.org/drawingml/2006/main">
-              <a:graphicData uri="http://schemas.openxmlformats.org/drawingml/2006/picture">
-                <pic:pic xmlns:pic="http://schemas.openxmlformats.org/drawingml/2006/picture">
-                  <pic:nvPicPr>
-                    <pic:cNvPr id="500" name="Picture 500"/>
+                    <pic:cNvPr id="1" name=""/>
                     <pic:cNvPicPr/>
                   </pic:nvPicPr>
                   <pic:blipFill>
@@ -826,7 +903,7 @@
                   <pic:spPr>
                     <a:xfrm>
                       <a:off x="0" y="0"/>
-                      <a:ext cx="6408166" cy="3437890"/>
+                      <a:ext cx="5998110" cy="3227246"/>
                     </a:xfrm>
                     <a:prstGeom prst="rect">
                       <a:avLst/>
@@ -838,6 +915,13 @@
           </wp:inline>
         </w:drawing>
       </w:r>
+    </w:p>
+    <w:p>
+      <w:pPr>
+        <w:spacing w:after="0"/>
+        <w:ind w:left="0" w:right="283" w:firstLine="0"/>
+        <w:jc w:val="right"/>
+      </w:pPr>
       <w:r>
         <w:rPr>
           <w:sz w:val="22"/>
@@ -847,25 +931,65 @@
     </w:p>
     <w:p>
       <w:pPr>
+        <w:spacing w:after="0"/>
+        <w:ind w:left="720" w:firstLine="0"/>
+      </w:pPr>
+      <w:r>
+        <w:rPr>
+          <w:sz w:val="22"/>
+        </w:rPr>
+        <w:t xml:space="preserve"> </w:t>
+      </w:r>
+    </w:p>
+    <w:p>
+      <w:pPr>
+        <w:numPr>
+          <w:ilvl w:val="0"/>
+          <w:numId w:val="1"/>
+        </w:numPr>
+        <w:spacing w:after="3"/>
+        <w:ind w:hanging="360"/>
+      </w:pPr>
+      <w:r>
+        <w:rPr>
+          <w:sz w:val="22"/>
+        </w:rPr>
+        <w:t xml:space="preserve">Client Vuejs  </w:t>
+      </w:r>
+    </w:p>
+    <w:p>
+      <w:pPr>
+        <w:spacing w:after="0"/>
+        <w:ind w:left="0" w:firstLine="0"/>
+        <w:jc w:val="right"/>
+      </w:pPr>
+      <w:r>
+        <w:rPr>
+          <w:sz w:val="22"/>
+        </w:rPr>
+        <w:t xml:space="preserve"> </w:t>
+      </w:r>
+    </w:p>
+    <w:p>
+      <w:pPr>
         <w:spacing w:after="32"/>
-        <w:ind w:left="720" w:firstLine="0"/>
-      </w:pPr>
-      <w:r>
-        <w:rPr>
-          <w:noProof/>
-        </w:rPr>
-        <w:lastRenderedPageBreak/>
+        <w:ind w:left="0" w:firstLine="0"/>
+        <w:jc w:val="center"/>
+      </w:pPr>
+      <w:r>
         <w:drawing>
-          <wp:inline distT="0" distB="0" distL="0" distR="0">
-            <wp:extent cx="6308598" cy="3390900"/>
-            <wp:effectExtent l="0" t="0" r="0" b="0"/>
-            <wp:docPr id="508" name="Picture 508"/>
-            <wp:cNvGraphicFramePr/>
+          <wp:inline distT="0" distB="0" distL="0" distR="0" wp14:anchorId="7F22B1C7" wp14:editId="4E2799BF">
+            <wp:extent cx="6421755" cy="3461686"/>
+            <wp:effectExtent l="0" t="0" r="0" b="5715"/>
+            <wp:docPr id="4" name="Picture 4"/>
+            <wp:cNvGraphicFramePr>
+              <a:graphicFrameLocks xmlns:a="http://schemas.openxmlformats.org/drawingml/2006/main" noChangeAspect="1"/>
+            </wp:cNvGraphicFramePr>
             <a:graphic xmlns:a="http://schemas.openxmlformats.org/drawingml/2006/main">
               <a:graphicData uri="http://schemas.openxmlformats.org/drawingml/2006/picture">
                 <pic:pic xmlns:pic="http://schemas.openxmlformats.org/drawingml/2006/picture">
                   <pic:nvPicPr>
-                    <pic:cNvPr id="508" name="Picture 508"/>
+                    <pic:cNvPr id="1" name=""/>
                     <pic:cNvPicPr/>
                   </pic:nvPicPr>
                   <pic:blipFill>
@@ -877,7 +1001,7 @@
                   <pic:spPr>
                     <a:xfrm>
                       <a:off x="0" y="0"/>
-                      <a:ext cx="6308598" cy="3390900"/>
+                      <a:ext cx="6431556" cy="3466969"/>
                     </a:xfrm>
                     <a:prstGeom prst="rect">
                       <a:avLst/>
@@ -893,34 +1017,24 @@
     <w:p>
       <w:pPr>
         <w:spacing w:after="32"/>
-        <w:ind w:left="720" w:firstLine="0"/>
-        <w:rPr>
-          <w:noProof/>
-        </w:rPr>
-      </w:pPr>
-      <w:r>
-        <w:rPr>
-          <w:noProof/>
-        </w:rPr>
+        <w:ind w:left="0" w:firstLine="0"/>
+        <w:jc w:val="center"/>
+      </w:pPr>
+      <w:r>
+        <w:lastRenderedPageBreak/>
         <w:drawing>
-          <wp:anchor distT="0" distB="0" distL="114300" distR="114300" simplePos="0" relativeHeight="251659264" behindDoc="0" locked="0" layoutInCell="1" allowOverlap="1" wp14:anchorId="109F1A1E" wp14:editId="42B9B3BC">
-            <wp:simplePos x="0" y="0"/>
-            <wp:positionH relativeFrom="column">
-              <wp:posOffset>449580</wp:posOffset>
-            </wp:positionH>
-            <wp:positionV relativeFrom="paragraph">
-              <wp:posOffset>140970</wp:posOffset>
-            </wp:positionV>
-            <wp:extent cx="6332220" cy="3390265"/>
+          <wp:inline distT="0" distB="0" distL="0" distR="0" wp14:anchorId="0421FDBE" wp14:editId="428DF8DB">
+            <wp:extent cx="6543675" cy="3523795"/>
             <wp:effectExtent l="0" t="0" r="0" b="635"/>
-            <wp:wrapNone/>
-            <wp:docPr id="2" name="Picture 510"/>
-            <wp:cNvGraphicFramePr/>
+            <wp:docPr id="5" name="Picture 5"/>
+            <wp:cNvGraphicFramePr>
+              <a:graphicFrameLocks xmlns:a="http://schemas.openxmlformats.org/drawingml/2006/main" noChangeAspect="1"/>
+            </wp:cNvGraphicFramePr>
             <a:graphic xmlns:a="http://schemas.openxmlformats.org/drawingml/2006/main">
               <a:graphicData uri="http://schemas.openxmlformats.org/drawingml/2006/picture">
                 <pic:pic xmlns:pic="http://schemas.openxmlformats.org/drawingml/2006/picture">
                   <pic:nvPicPr>
-                    <pic:cNvPr id="2" name="Picture 510"/>
+                    <pic:cNvPr id="1" name=""/>
                     <pic:cNvPicPr/>
                   </pic:nvPicPr>
                   <pic:blipFill>
@@ -932,7 +1046,7 @@
                   <pic:spPr>
                     <a:xfrm>
                       <a:off x="0" y="0"/>
-                      <a:ext cx="6333173" cy="3390775"/>
+                      <a:ext cx="6552639" cy="3528622"/>
                     </a:xfrm>
                     <a:prstGeom prst="rect">
                       <a:avLst/>
@@ -941,38 +1055,327 @@
                 </pic:pic>
               </a:graphicData>
             </a:graphic>
-            <wp14:sizeRelH relativeFrom="margin">
-              <wp14:pctWidth>0</wp14:pctWidth>
-            </wp14:sizeRelH>
-            <wp14:sizeRelV relativeFrom="margin">
-              <wp14:pctHeight>0</wp14:pctHeight>
-            </wp14:sizeRelV>
-          </wp:anchor>
+          </wp:inline>
         </w:drawing>
       </w:r>
     </w:p>
     <w:p>
       <w:pPr>
         <w:spacing w:after="32"/>
-        <w:ind w:left="2160" w:firstLine="0"/>
-      </w:pPr>
-    </w:p>
-    <w:p>
-      <w:pPr>
+        <w:ind w:left="0" w:firstLine="0"/>
+      </w:pPr>
+    </w:p>
+    <w:p>
+      <w:pPr>
+        <w:pStyle w:val="ListParagraph"/>
         <w:spacing w:after="32"/>
-        <w:ind w:left="720" w:firstLine="0"/>
-      </w:pPr>
-    </w:p>
-    <w:p>
-      <w:pPr>
-        <w:spacing w:after="173"/>
-        <w:ind w:left="720" w:firstLine="0"/>
-      </w:pPr>
-      <w:r>
-        <w:rPr>
-          <w:sz w:val="22"/>
+        <w:ind w:left="90" w:firstLine="0"/>
+        <w:rPr>
+          <w:lang w:val="vi-VN"/>
+        </w:rPr>
+      </w:pPr>
+      <w:r>
+        <w:rPr>
+          <w:lang w:val="vi-VN"/>
+        </w:rPr>
+        <w:t xml:space="preserve">- </w:t>
+      </w:r>
+      <w:r>
+        <w:rPr>
+          <w:lang w:val="vi-VN"/>
         </w:rPr>
         <w:t xml:space="preserve"> </w:t>
+      </w:r>
+      <w:r>
+        <w:rPr>
+          <w:lang w:val="vi-VN"/>
+        </w:rPr>
+        <w:t xml:space="preserve">Server Laravel </w:t>
+      </w:r>
+    </w:p>
+    <w:p>
+      <w:pPr>
+        <w:spacing w:after="32"/>
+        <w:ind w:left="0" w:firstLine="0"/>
+        <w:jc w:val="center"/>
+        <w:rPr>
+          <w:lang w:val="vi-VN"/>
+        </w:rPr>
+      </w:pPr>
+      <w:r>
+        <w:rPr>
+          <w:lang w:val="vi-VN"/>
+        </w:rPr>
+        <w:drawing>
+          <wp:inline distT="0" distB="0" distL="0" distR="0" wp14:anchorId="7411D439" wp14:editId="6B077F66">
+            <wp:extent cx="6398895" cy="3432879"/>
+            <wp:effectExtent l="0" t="0" r="1905" b="0"/>
+            <wp:docPr id="8" name="Picture 8"/>
+            <wp:cNvGraphicFramePr>
+              <a:graphicFrameLocks xmlns:a="http://schemas.openxmlformats.org/drawingml/2006/main" noChangeAspect="1"/>
+            </wp:cNvGraphicFramePr>
+            <a:graphic xmlns:a="http://schemas.openxmlformats.org/drawingml/2006/main">
+              <a:graphicData uri="http://schemas.openxmlformats.org/drawingml/2006/picture">
+                <pic:pic xmlns:pic="http://schemas.openxmlformats.org/drawingml/2006/picture">
+                  <pic:nvPicPr>
+                    <pic:cNvPr id="1" name=""/>
+                    <pic:cNvPicPr/>
+                  </pic:nvPicPr>
+                  <pic:blipFill>
+                    <a:blip r:embed="rId34"/>
+                    <a:stretch>
+                      <a:fillRect/>
+                    </a:stretch>
+                  </pic:blipFill>
+                  <pic:spPr>
+                    <a:xfrm>
+                      <a:off x="0" y="0"/>
+                      <a:ext cx="6403838" cy="3435531"/>
+                    </a:xfrm>
+                    <a:prstGeom prst="rect">
+                      <a:avLst/>
+                    </a:prstGeom>
+                  </pic:spPr>
+                </pic:pic>
+              </a:graphicData>
+            </a:graphic>
+          </wp:inline>
+        </w:drawing>
+      </w:r>
+    </w:p>
+    <w:p>
+      <w:pPr>
+        <w:spacing w:after="32"/>
+        <w:ind w:left="0" w:firstLine="0"/>
+        <w:jc w:val="center"/>
+      </w:pPr>
+    </w:p>
+    <w:p>
+      <w:pPr>
+        <w:spacing w:after="160"/>
+        <w:ind w:left="0" w:firstLine="0"/>
+        <w:rPr>
+          <w:noProof/>
+        </w:rPr>
+      </w:pPr>
+      <w:r>
+        <w:rPr>
+          <w:noProof/>
+        </w:rPr>
+        <w:br w:type="page"/>
+      </w:r>
+    </w:p>
+    <w:p>
+      <w:pPr>
+        <w:pStyle w:val="Heading2"/>
+        <w:ind w:left="-40" w:firstLine="0"/>
+        <w:rPr>
+          <w:lang w:val="vi-VN"/>
+        </w:rPr>
+      </w:pPr>
+      <w:r>
+        <w:rPr>
+          <w:lang w:val="vi-VN"/>
+        </w:rPr>
+        <w:lastRenderedPageBreak/>
+        <w:t>2.</w:t>
+      </w:r>
+      <w:r>
+        <w:rPr>
+          <w:lang w:val="vi-VN"/>
+        </w:rPr>
+        <w:t>1.</w:t>
+      </w:r>
+      <w:r>
+        <w:rPr>
+          <w:lang w:val="vi-VN"/>
+        </w:rPr>
+        <w:t xml:space="preserve"> </w:t>
+      </w:r>
+      <w:r>
+        <w:rPr>
+          <w:lang w:val="vi-VN"/>
+        </w:rPr>
+        <w:t>Flowers Recognition</w:t>
+      </w:r>
+    </w:p>
+    <w:p>
+      <w:pPr>
+        <w:ind w:left="0" w:firstLine="0"/>
+        <w:rPr>
+          <w:lang w:val="vi-VN"/>
+        </w:rPr>
+      </w:pPr>
+      <w:r>
+        <w:rPr>
+          <w:lang w:val="vi-VN"/>
+        </w:rPr>
+        <w:t xml:space="preserve">Go to : </w:t>
+      </w:r>
+      <w:hyperlink r:id="rId35" w:history="1">
+        <w:r>
+          <w:rPr>
+            <w:rStyle w:val="Hyperlink"/>
+            <w:lang w:val="vi-VN"/>
+          </w:rPr>
+          <w:t>http://localhost:8080/flower-recognition</w:t>
+        </w:r>
+      </w:hyperlink>
+      <w:r>
+        <w:rPr>
+          <w:lang w:val="vi-VN"/>
+        </w:rPr>
+        <w:t xml:space="preserve"> </w:t>
+      </w:r>
+    </w:p>
+    <w:p>
+      <w:pPr>
+        <w:ind w:left="0" w:firstLine="0"/>
+        <w:jc w:val="center"/>
+        <w:rPr>
+          <w:lang w:val="vi-VN"/>
+        </w:rPr>
+      </w:pPr>
+      <w:r>
+        <w:drawing>
+          <wp:inline distT="0" distB="0" distL="0" distR="0" wp14:anchorId="1F2E3F56" wp14:editId="4C408183">
+            <wp:extent cx="6329889" cy="3395858"/>
+            <wp:effectExtent l="0" t="0" r="0" b="0"/>
+            <wp:docPr id="6" name="Picture 6"/>
+            <wp:cNvGraphicFramePr>
+              <a:graphicFrameLocks xmlns:a="http://schemas.openxmlformats.org/drawingml/2006/main" noChangeAspect="1"/>
+            </wp:cNvGraphicFramePr>
+            <a:graphic xmlns:a="http://schemas.openxmlformats.org/drawingml/2006/main">
+              <a:graphicData uri="http://schemas.openxmlformats.org/drawingml/2006/picture">
+                <pic:pic xmlns:pic="http://schemas.openxmlformats.org/drawingml/2006/picture">
+                  <pic:nvPicPr>
+                    <pic:cNvPr id="1" name=""/>
+                    <pic:cNvPicPr/>
+                  </pic:nvPicPr>
+                  <pic:blipFill>
+                    <a:blip r:embed="rId36"/>
+                    <a:stretch>
+                      <a:fillRect/>
+                    </a:stretch>
+                  </pic:blipFill>
+                  <pic:spPr>
+                    <a:xfrm>
+                      <a:off x="0" y="0"/>
+                      <a:ext cx="6345236" cy="3404091"/>
+                    </a:xfrm>
+                    <a:prstGeom prst="rect">
+                      <a:avLst/>
+                    </a:prstGeom>
+                  </pic:spPr>
+                </pic:pic>
+              </a:graphicData>
+            </a:graphic>
+          </wp:inline>
+        </w:drawing>
+      </w:r>
+    </w:p>
+    <w:p>
+      <w:pPr>
+        <w:ind w:left="0" w:firstLine="0"/>
+        <w:rPr>
+          <w:lang w:val="vi-VN"/>
+        </w:rPr>
+      </w:pPr>
+    </w:p>
+    <w:p>
+      <w:pPr>
+        <w:pStyle w:val="Heading2"/>
+        <w:ind w:left="0" w:firstLine="0"/>
+        <w:rPr>
+          <w:lang w:val="vi-VN"/>
+        </w:rPr>
+      </w:pPr>
+      <w:r>
+        <w:rPr>
+          <w:lang w:val="vi-VN"/>
+        </w:rPr>
+        <w:t xml:space="preserve">2.2. </w:t>
+      </w:r>
+      <w:bookmarkStart w:id="0" w:name="_GoBack"/>
+      <w:bookmarkEnd w:id="0"/>
+      <w:r>
+        <w:rPr>
+          <w:lang w:val="vi-VN"/>
+        </w:rPr>
+        <w:t>Alzheimers Recognition</w:t>
+      </w:r>
+    </w:p>
+    <w:p>
+      <w:pPr>
+        <w:ind w:left="0" w:firstLine="0"/>
+        <w:rPr>
+          <w:lang w:val="vi-VN"/>
+        </w:rPr>
+      </w:pPr>
+      <w:r>
+        <w:rPr>
+          <w:lang w:val="vi-VN"/>
+        </w:rPr>
+        <w:t xml:space="preserve">Got to : </w:t>
+      </w:r>
+      <w:hyperlink r:id="rId37" w:history="1">
+        <w:r>
+          <w:rPr>
+            <w:rStyle w:val="Hyperlink"/>
+            <w:lang w:val="vi-VN"/>
+          </w:rPr>
+          <w:t>http://localhost:8080/alzheimers-recognition</w:t>
+        </w:r>
+      </w:hyperlink>
+      <w:r>
+        <w:rPr>
+          <w:lang w:val="vi-VN"/>
+        </w:rPr>
+        <w:t xml:space="preserve"> </w:t>
+      </w:r>
+    </w:p>
+    <w:p>
+      <w:pPr>
+        <w:spacing w:after="0"/>
+        <w:ind w:left="0" w:firstLine="0"/>
+        <w:jc w:val="center"/>
+      </w:pPr>
+      <w:r>
+        <w:drawing>
+          <wp:inline distT="0" distB="0" distL="0" distR="0" wp14:anchorId="08F46EFA" wp14:editId="3F349231">
+            <wp:extent cx="6374957" cy="3430008"/>
+            <wp:effectExtent l="0" t="0" r="6985" b="0"/>
+            <wp:docPr id="7" name="Picture 7"/>
+            <wp:cNvGraphicFramePr>
+              <a:graphicFrameLocks xmlns:a="http://schemas.openxmlformats.org/drawingml/2006/main" noChangeAspect="1"/>
+            </wp:cNvGraphicFramePr>
+            <a:graphic xmlns:a="http://schemas.openxmlformats.org/drawingml/2006/main">
+              <a:graphicData uri="http://schemas.openxmlformats.org/drawingml/2006/picture">
+                <pic:pic xmlns:pic="http://schemas.openxmlformats.org/drawingml/2006/picture">
+                  <pic:nvPicPr>
+                    <pic:cNvPr id="1" name=""/>
+                    <pic:cNvPicPr/>
+                  </pic:nvPicPr>
+                  <pic:blipFill>
+                    <a:blip r:embed="rId38"/>
+                    <a:stretch>
+                      <a:fillRect/>
+                    </a:stretch>
+                  </pic:blipFill>
+                  <pic:spPr>
+                    <a:xfrm>
+                      <a:off x="0" y="0"/>
+                      <a:ext cx="6385974" cy="3435936"/>
+                    </a:xfrm>
+                    <a:prstGeom prst="rect">
+                      <a:avLst/>
+                    </a:prstGeom>
+                  </pic:spPr>
+                </pic:pic>
+              </a:graphicData>
+            </a:graphic>
+          </wp:inline>
+        </w:drawing>
       </w:r>
     </w:p>
     <w:p>
@@ -980,9 +1383,6 @@
         <w:spacing w:after="0"/>
         <w:ind w:left="720" w:firstLine="0"/>
       </w:pPr>
-      <w:r>
-        <w:t xml:space="preserve"> </w:t>
-      </w:r>
     </w:p>
     <w:p>
       <w:pPr>
@@ -1055,20 +1455,6 @@
         <w:spacing w:after="0"/>
         <w:ind w:left="720" w:firstLine="0"/>
       </w:pPr>
-    </w:p>
-    <w:p>
-      <w:pPr>
-        <w:spacing w:after="0"/>
-        <w:ind w:left="720" w:firstLine="0"/>
-      </w:pPr>
-    </w:p>
-    <w:p>
-      <w:pPr>
-        <w:spacing w:after="0"/>
-        <w:ind w:left="720" w:firstLine="0"/>
-      </w:pPr>
-      <w:bookmarkStart w:id="0" w:name="_GoBack"/>
-      <w:bookmarkEnd w:id="0"/>
     </w:p>
     <w:sectPr>
       <w:pgSz w:w="12240" w:h="15840"/>
@@ -1294,6 +1680,184 @@
     </w:lvl>
   </w:abstractNum>
   <w:abstractNum w:abstractNumId="1" w15:restartNumberingAfterBreak="0">
+    <w:nsid w:val="0F2A0432"/>
+    <w:multiLevelType w:val="hybridMultilevel"/>
+    <w:tmpl w:val="E91EBDB0"/>
+    <w:lvl w:ilvl="0" w:tplc="822C326C">
+      <w:start w:val="1"/>
+      <w:numFmt w:val="decimal"/>
+      <w:lvlText w:val="%1."/>
+      <w:lvlJc w:val="left"/>
+      <w:pPr>
+        <w:ind w:left="320" w:hanging="360"/>
+      </w:pPr>
+      <w:rPr>
+        <w:rFonts w:hint="default"/>
+      </w:rPr>
+    </w:lvl>
+    <w:lvl w:ilvl="1" w:tplc="04090019" w:tentative="1">
+      <w:start w:val="1"/>
+      <w:numFmt w:val="lowerLetter"/>
+      <w:lvlText w:val="%2."/>
+      <w:lvlJc w:val="left"/>
+      <w:pPr>
+        <w:ind w:left="1040" w:hanging="360"/>
+      </w:pPr>
+    </w:lvl>
+    <w:lvl w:ilvl="2" w:tplc="0409001B" w:tentative="1">
+      <w:start w:val="1"/>
+      <w:numFmt w:val="lowerRoman"/>
+      <w:lvlText w:val="%3."/>
+      <w:lvlJc w:val="right"/>
+      <w:pPr>
+        <w:ind w:left="1760" w:hanging="180"/>
+      </w:pPr>
+    </w:lvl>
+    <w:lvl w:ilvl="3" w:tplc="0409000F" w:tentative="1">
+      <w:start w:val="1"/>
+      <w:numFmt w:val="decimal"/>
+      <w:lvlText w:val="%4."/>
+      <w:lvlJc w:val="left"/>
+      <w:pPr>
+        <w:ind w:left="2480" w:hanging="360"/>
+      </w:pPr>
+    </w:lvl>
+    <w:lvl w:ilvl="4" w:tplc="04090019" w:tentative="1">
+      <w:start w:val="1"/>
+      <w:numFmt w:val="lowerLetter"/>
+      <w:lvlText w:val="%5."/>
+      <w:lvlJc w:val="left"/>
+      <w:pPr>
+        <w:ind w:left="3200" w:hanging="360"/>
+      </w:pPr>
+    </w:lvl>
+    <w:lvl w:ilvl="5" w:tplc="0409001B" w:tentative="1">
+      <w:start w:val="1"/>
+      <w:numFmt w:val="lowerRoman"/>
+      <w:lvlText w:val="%6."/>
+      <w:lvlJc w:val="right"/>
+      <w:pPr>
+        <w:ind w:left="3920" w:hanging="180"/>
+      </w:pPr>
+    </w:lvl>
+    <w:lvl w:ilvl="6" w:tplc="0409000F" w:tentative="1">
+      <w:start w:val="1"/>
+      <w:numFmt w:val="decimal"/>
+      <w:lvlText w:val="%7."/>
+      <w:lvlJc w:val="left"/>
+      <w:pPr>
+        <w:ind w:left="4640" w:hanging="360"/>
+      </w:pPr>
+    </w:lvl>
+    <w:lvl w:ilvl="7" w:tplc="04090019" w:tentative="1">
+      <w:start w:val="1"/>
+      <w:numFmt w:val="lowerLetter"/>
+      <w:lvlText w:val="%8."/>
+      <w:lvlJc w:val="left"/>
+      <w:pPr>
+        <w:ind w:left="5360" w:hanging="360"/>
+      </w:pPr>
+    </w:lvl>
+    <w:lvl w:ilvl="8" w:tplc="0409001B" w:tentative="1">
+      <w:start w:val="1"/>
+      <w:numFmt w:val="lowerRoman"/>
+      <w:lvlText w:val="%9."/>
+      <w:lvlJc w:val="right"/>
+      <w:pPr>
+        <w:ind w:left="6080" w:hanging="180"/>
+      </w:pPr>
+    </w:lvl>
+  </w:abstractNum>
+  <w:abstractNum w:abstractNumId="2" w15:restartNumberingAfterBreak="0">
+    <w:nsid w:val="50A21D69"/>
+    <w:multiLevelType w:val="hybridMultilevel"/>
+    <w:tmpl w:val="A978E41A"/>
+    <w:lvl w:ilvl="0" w:tplc="27EC1442">
+      <w:start w:val="1"/>
+      <w:numFmt w:val="decimal"/>
+      <w:lvlText w:val="%1."/>
+      <w:lvlJc w:val="left"/>
+      <w:pPr>
+        <w:ind w:left="1080" w:hanging="360"/>
+      </w:pPr>
+      <w:rPr>
+        <w:rFonts w:hint="default"/>
+      </w:rPr>
+    </w:lvl>
+    <w:lvl w:ilvl="1" w:tplc="04090019" w:tentative="1">
+      <w:start w:val="1"/>
+      <w:numFmt w:val="lowerLetter"/>
+      <w:lvlText w:val="%2."/>
+      <w:lvlJc w:val="left"/>
+      <w:pPr>
+        <w:ind w:left="1800" w:hanging="360"/>
+      </w:pPr>
+    </w:lvl>
+    <w:lvl w:ilvl="2" w:tplc="0409001B" w:tentative="1">
+      <w:start w:val="1"/>
+      <w:numFmt w:val="lowerRoman"/>
+      <w:lvlText w:val="%3."/>
+      <w:lvlJc w:val="right"/>
+      <w:pPr>
+        <w:ind w:left="2520" w:hanging="180"/>
+      </w:pPr>
+    </w:lvl>
+    <w:lvl w:ilvl="3" w:tplc="0409000F" w:tentative="1">
+      <w:start w:val="1"/>
+      <w:numFmt w:val="decimal"/>
+      <w:lvlText w:val="%4."/>
+      <w:lvlJc w:val="left"/>
+      <w:pPr>
+        <w:ind w:left="3240" w:hanging="360"/>
+      </w:pPr>
+    </w:lvl>
+    <w:lvl w:ilvl="4" w:tplc="04090019" w:tentative="1">
+      <w:start w:val="1"/>
+      <w:numFmt w:val="lowerLetter"/>
+      <w:lvlText w:val="%5."/>
+      <w:lvlJc w:val="left"/>
+      <w:pPr>
+        <w:ind w:left="3960" w:hanging="360"/>
+      </w:pPr>
+    </w:lvl>
+    <w:lvl w:ilvl="5" w:tplc="0409001B" w:tentative="1">
+      <w:start w:val="1"/>
+      <w:numFmt w:val="lowerRoman"/>
+      <w:lvlText w:val="%6."/>
+      <w:lvlJc w:val="right"/>
+      <w:pPr>
+        <w:ind w:left="4680" w:hanging="180"/>
+      </w:pPr>
+    </w:lvl>
+    <w:lvl w:ilvl="6" w:tplc="0409000F" w:tentative="1">
+      <w:start w:val="1"/>
+      <w:numFmt w:val="decimal"/>
+      <w:lvlText w:val="%7."/>
+      <w:lvlJc w:val="left"/>
+      <w:pPr>
+        <w:ind w:left="5400" w:hanging="360"/>
+      </w:pPr>
+    </w:lvl>
+    <w:lvl w:ilvl="7" w:tplc="04090019" w:tentative="1">
+      <w:start w:val="1"/>
+      <w:numFmt w:val="lowerLetter"/>
+      <w:lvlText w:val="%8."/>
+      <w:lvlJc w:val="left"/>
+      <w:pPr>
+        <w:ind w:left="6120" w:hanging="360"/>
+      </w:pPr>
+    </w:lvl>
+    <w:lvl w:ilvl="8" w:tplc="0409001B" w:tentative="1">
+      <w:start w:val="1"/>
+      <w:numFmt w:val="lowerRoman"/>
+      <w:lvlText w:val="%9."/>
+      <w:lvlJc w:val="right"/>
+      <w:pPr>
+        <w:ind w:left="6840" w:hanging="180"/>
+      </w:pPr>
+    </w:lvl>
+  </w:abstractNum>
+  <w:abstractNum w:abstractNumId="3" w15:restartNumberingAfterBreak="0">
     <w:nsid w:val="65FC3531"/>
     <w:multiLevelType w:val="hybridMultilevel"/>
     <w:tmpl w:val="A7B8BC58"/>
@@ -1509,7 +2073,13 @@
     <w:abstractNumId w:val="0"/>
   </w:num>
   <w:num w:numId="2">
+    <w:abstractNumId w:val="3"/>
+  </w:num>
+  <w:num w:numId="3">
     <w:abstractNumId w:val="1"/>
+  </w:num>
+  <w:num w:numId="4">
+    <w:abstractNumId w:val="2"/>
   </w:num>
 </w:numbering>
 </file>
@@ -1921,6 +2491,49 @@
       <w:sz w:val="24"/>
     </w:rPr>
   </w:style>
+  <w:style w:type="paragraph" w:styleId="Heading1">
+    <w:name w:val="heading 1"/>
+    <w:basedOn w:val="Normal"/>
+    <w:next w:val="Normal"/>
+    <w:link w:val="Heading1Char"/>
+    <w:uiPriority w:val="9"/>
+    <w:qFormat/>
+    <w:rsid w:val="00A62B6D"/>
+    <w:pPr>
+      <w:keepNext/>
+      <w:keepLines/>
+      <w:spacing w:before="240" w:after="0"/>
+      <w:outlineLvl w:val="0"/>
+    </w:pPr>
+    <w:rPr>
+      <w:rFonts w:asciiTheme="majorHAnsi" w:eastAsiaTheme="majorEastAsia" w:hAnsiTheme="majorHAnsi" w:cstheme="majorBidi"/>
+      <w:color w:val="2F5496" w:themeColor="accent1" w:themeShade="BF"/>
+      <w:sz w:val="32"/>
+      <w:szCs w:val="32"/>
+    </w:rPr>
+  </w:style>
+  <w:style w:type="paragraph" w:styleId="Heading2">
+    <w:name w:val="heading 2"/>
+    <w:basedOn w:val="Normal"/>
+    <w:next w:val="Normal"/>
+    <w:link w:val="Heading2Char"/>
+    <w:uiPriority w:val="9"/>
+    <w:unhideWhenUsed/>
+    <w:qFormat/>
+    <w:rsid w:val="00B97C6B"/>
+    <w:pPr>
+      <w:keepNext/>
+      <w:keepLines/>
+      <w:spacing w:before="40" w:after="0"/>
+      <w:outlineLvl w:val="1"/>
+    </w:pPr>
+    <w:rPr>
+      <w:rFonts w:asciiTheme="majorHAnsi" w:eastAsiaTheme="majorEastAsia" w:hAnsiTheme="majorHAnsi" w:cstheme="majorBidi"/>
+      <w:color w:val="2F5496" w:themeColor="accent1" w:themeShade="BF"/>
+      <w:sz w:val="26"/>
+      <w:szCs w:val="26"/>
+    </w:rPr>
+  </w:style>
   <w:style w:type="character" w:default="1" w:styleId="DefaultParagraphFont">
     <w:name w:val="Default Paragraph Font"/>
     <w:uiPriority w:val="1"/>
@@ -1947,6 +2560,66 @@
     <w:uiPriority w:val="99"/>
     <w:semiHidden/>
     <w:unhideWhenUsed/>
+  </w:style>
+  <w:style w:type="character" w:customStyle="1" w:styleId="Heading1Char">
+    <w:name w:val="Heading 1 Char"/>
+    <w:basedOn w:val="DefaultParagraphFont"/>
+    <w:link w:val="Heading1"/>
+    <w:uiPriority w:val="9"/>
+    <w:rsid w:val="00A62B6D"/>
+    <w:rPr>
+      <w:rFonts w:asciiTheme="majorHAnsi" w:eastAsiaTheme="majorEastAsia" w:hAnsiTheme="majorHAnsi" w:cstheme="majorBidi"/>
+      <w:color w:val="2F5496" w:themeColor="accent1" w:themeShade="BF"/>
+      <w:sz w:val="32"/>
+      <w:szCs w:val="32"/>
+    </w:rPr>
+  </w:style>
+  <w:style w:type="character" w:styleId="Hyperlink">
+    <w:name w:val="Hyperlink"/>
+    <w:basedOn w:val="DefaultParagraphFont"/>
+    <w:uiPriority w:val="99"/>
+    <w:unhideWhenUsed/>
+    <w:rsid w:val="00053B09"/>
+    <w:rPr>
+      <w:color w:val="0563C1" w:themeColor="hyperlink"/>
+      <w:u w:val="single"/>
+    </w:rPr>
+  </w:style>
+  <w:style w:type="character" w:styleId="UnresolvedMention">
+    <w:name w:val="Unresolved Mention"/>
+    <w:basedOn w:val="DefaultParagraphFont"/>
+    <w:uiPriority w:val="99"/>
+    <w:semiHidden/>
+    <w:unhideWhenUsed/>
+    <w:rsid w:val="00053B09"/>
+    <w:rPr>
+      <w:color w:val="605E5C"/>
+      <w:shd w:val="clear" w:color="auto" w:fill="E1DFDD"/>
+    </w:rPr>
+  </w:style>
+  <w:style w:type="character" w:customStyle="1" w:styleId="Heading2Char">
+    <w:name w:val="Heading 2 Char"/>
+    <w:basedOn w:val="DefaultParagraphFont"/>
+    <w:link w:val="Heading2"/>
+    <w:uiPriority w:val="9"/>
+    <w:rsid w:val="00B97C6B"/>
+    <w:rPr>
+      <w:rFonts w:asciiTheme="majorHAnsi" w:eastAsiaTheme="majorEastAsia" w:hAnsiTheme="majorHAnsi" w:cstheme="majorBidi"/>
+      <w:color w:val="2F5496" w:themeColor="accent1" w:themeShade="BF"/>
+      <w:sz w:val="26"/>
+      <w:szCs w:val="26"/>
+    </w:rPr>
+  </w:style>
+  <w:style w:type="paragraph" w:styleId="ListParagraph">
+    <w:name w:val="List Paragraph"/>
+    <w:basedOn w:val="Normal"/>
+    <w:uiPriority w:val="34"/>
+    <w:qFormat/>
+    <w:rsid w:val="001D446E"/>
+    <w:pPr>
+      <w:ind w:left="720"/>
+      <w:contextualSpacing/>
+    </w:pPr>
   </w:style>
 </w:styles>
 </file>

</xml_diff>